<commit_message>
Changes to the StarUML file, v3.3 updates and PasswordDerivation and Credential class definitions added.
</commit_message>
<xml_diff>
--- a/Iteration 3/P1_Pothole_Tracking_and_Repair_V3.3.docx
+++ b/Iteration 3/P1_Pothole_Tracking_and_Repair_V3.3.docx
@@ -4058,17 +4058,21 @@
       <w:r>
         <w:t xml:space="preserve">UML Tool: </w:t>
       </w:r>
+      <w:proofErr w:type="spellStart"/>
       <w:r>
         <w:t>StarUML</w:t>
       </w:r>
+      <w:proofErr w:type="spellEnd"/>
     </w:p>
     <w:p>
       <w:r>
         <w:t xml:space="preserve">User Interface Prototype tool: </w:t>
       </w:r>
+      <w:proofErr w:type="spellStart"/>
       <w:r>
         <w:t>mockplus</w:t>
       </w:r>
+      <w:proofErr w:type="spellEnd"/>
     </w:p>
     <w:p>
       <w:r>
@@ -4321,12 +4325,21 @@
         </w:rPr>
         <w:t xml:space="preserve"> has to input login credentials, comprising of a </w:t>
       </w:r>
-      <w:r>
-        <w:rPr>
-          <w:sz w:val="26"/>
-          <w:szCs w:val="26"/>
-        </w:rPr>
-        <w:t>UserID and p</w:t>
+      <w:proofErr w:type="spellStart"/>
+      <w:r>
+        <w:rPr>
+          <w:sz w:val="26"/>
+          <w:szCs w:val="26"/>
+        </w:rPr>
+        <w:t>UserID</w:t>
+      </w:r>
+      <w:proofErr w:type="spellEnd"/>
+      <w:r>
+        <w:rPr>
+          <w:sz w:val="26"/>
+          <w:szCs w:val="26"/>
+        </w:rPr>
+        <w:t xml:space="preserve"> and p</w:t>
       </w:r>
       <w:r>
         <w:rPr>
@@ -5773,8 +5786,17 @@
           <w:sz w:val="26"/>
           <w:szCs w:val="26"/>
         </w:rPr>
-        <w:t xml:space="preserve"> credentials - UserId</w:t>
-      </w:r>
+        <w:t xml:space="preserve"> credentials - </w:t>
+      </w:r>
+      <w:proofErr w:type="spellStart"/>
+      <w:r>
+        <w:rPr>
+          <w:sz w:val="26"/>
+          <w:szCs w:val="26"/>
+        </w:rPr>
+        <w:t>UserId</w:t>
+      </w:r>
+      <w:proofErr w:type="spellEnd"/>
       <w:r>
         <w:rPr>
           <w:sz w:val="26"/>
@@ -6278,7 +6300,23 @@
           <w:sz w:val="26"/>
           <w:szCs w:val="26"/>
         </w:rPr>
-        <w:t xml:space="preserve">    7a. The two passwords are different</w:t>
+        <w:t xml:space="preserve">    7a. </w:t>
+      </w:r>
+      <w:proofErr w:type="gramStart"/>
+      <w:r>
+        <w:rPr>
+          <w:sz w:val="26"/>
+          <w:szCs w:val="26"/>
+        </w:rPr>
+        <w:t>The</w:t>
+      </w:r>
+      <w:proofErr w:type="gramEnd"/>
+      <w:r>
+        <w:rPr>
+          <w:sz w:val="26"/>
+          <w:szCs w:val="26"/>
+        </w:rPr>
+        <w:t xml:space="preserve"> two passwords are different</w:t>
       </w:r>
     </w:p>
     <w:p>
@@ -6438,28 +6476,6 @@
           <w:sz w:val="26"/>
           <w:szCs w:val="26"/>
         </w:rPr>
-        <w:t xml:space="preserve">9a. </w:t>
-      </w:r>
-      <w:r>
-        <w:rPr>
-          <w:sz w:val="26"/>
-          <w:szCs w:val="26"/>
-        </w:rPr>
-        <w:tab/>
-      </w:r>
-    </w:p>
-    <w:p>
-      <w:pPr>
-        <w:rPr>
-          <w:sz w:val="26"/>
-          <w:szCs w:val="26"/>
-        </w:rPr>
-      </w:pPr>
-      <w:r>
-        <w:rPr>
-          <w:sz w:val="26"/>
-          <w:szCs w:val="26"/>
-        </w:rPr>
         <w:t>4b. Reset password.</w:t>
       </w:r>
     </w:p>
@@ -6669,10 +6685,10 @@
           <w:lang w:val="en-IN" w:eastAsia="en-IN" w:bidi="ar-SA"/>
         </w:rPr>
         <w:drawing>
-          <wp:inline distT="0" distB="0" distL="0" distR="0" wp14:anchorId="3412E549" wp14:editId="489F24C4">
-            <wp:extent cx="6120130" cy="3644900"/>
+          <wp:inline distT="0" distB="0" distL="0" distR="0" wp14:anchorId="58BCEF6F" wp14:editId="4588F2A2">
+            <wp:extent cx="3676783" cy="1981448"/>
             <wp:effectExtent l="0" t="0" r="0" b="0"/>
-            <wp:docPr id="14" name="Picture 14"/>
+            <wp:docPr id="5" name="Picture 5"/>
             <wp:cNvGraphicFramePr>
               <a:graphicFrameLocks xmlns:a="http://schemas.openxmlformats.org/drawingml/2006/main" noChangeAspect="1"/>
             </wp:cNvGraphicFramePr>
@@ -6692,7 +6708,7 @@
                   <pic:spPr>
                     <a:xfrm>
                       <a:off x="0" y="0"/>
-                      <a:ext cx="6120130" cy="3644900"/>
+                      <a:ext cx="3690102" cy="1988626"/>
                     </a:xfrm>
                     <a:prstGeom prst="rect">
                       <a:avLst/>
@@ -6743,11 +6759,10 @@
           <w:noProof/>
           <w:lang w:val="en-IN" w:eastAsia="en-IN" w:bidi="ar-SA"/>
         </w:rPr>
-        <w:lastRenderedPageBreak/>
         <w:drawing>
-          <wp:inline distT="0" distB="0" distL="0" distR="0" wp14:anchorId="51008197" wp14:editId="1B785706">
-            <wp:extent cx="5562600" cy="5762625"/>
-            <wp:effectExtent l="0" t="0" r="0" b="9525"/>
+          <wp:inline distT="0" distB="0" distL="0" distR="0" wp14:anchorId="51008197" wp14:editId="4BF7A774">
+            <wp:extent cx="5005858" cy="5185863"/>
+            <wp:effectExtent l="0" t="0" r="4445" b="0"/>
             <wp:docPr id="2" name="Picture 2"/>
             <wp:cNvGraphicFramePr>
               <a:graphicFrameLocks xmlns:a="http://schemas.openxmlformats.org/drawingml/2006/main" noChangeAspect="1"/>
@@ -6768,7 +6783,7 @@
                   <pic:spPr>
                     <a:xfrm>
                       <a:off x="0" y="0"/>
-                      <a:ext cx="5562600" cy="5762625"/>
+                      <a:ext cx="5006940" cy="5186984"/>
                     </a:xfrm>
                     <a:prstGeom prst="rect">
                       <a:avLst/>
@@ -6793,6 +6808,7 @@
       <w:bookmarkStart w:id="36" w:name="_Toc534071400"/>
       <w:bookmarkStart w:id="37" w:name="_Toc534461679"/>
       <w:r>
+        <w:lastRenderedPageBreak/>
         <w:t>UC</w:t>
       </w:r>
       <w:r>
@@ -7009,7 +7025,23 @@
           <w:sz w:val="26"/>
           <w:szCs w:val="26"/>
         </w:rPr>
-        <w:t xml:space="preserve">for the pothole, potholeId, </w:t>
+        <w:t xml:space="preserve">for the pothole, </w:t>
+      </w:r>
+      <w:proofErr w:type="spellStart"/>
+      <w:r>
+        <w:rPr>
+          <w:sz w:val="26"/>
+          <w:szCs w:val="26"/>
+        </w:rPr>
+        <w:t>potholeId</w:t>
+      </w:r>
+      <w:proofErr w:type="spellEnd"/>
+      <w:r>
+        <w:rPr>
+          <w:sz w:val="26"/>
+          <w:szCs w:val="26"/>
+        </w:rPr>
+        <w:t xml:space="preserve">, </w:t>
       </w:r>
       <w:r>
         <w:rPr>
@@ -7320,7 +7352,6 @@
           <w:sz w:val="26"/>
           <w:szCs w:val="26"/>
         </w:rPr>
-        <w:lastRenderedPageBreak/>
         <w:t xml:space="preserve">    </w:t>
       </w:r>
       <w:r>
@@ -7399,6 +7430,7 @@
         </w:rPr>
         <w:t xml:space="preserve">*a. If system logged out user, System </w:t>
       </w:r>
+      <w:proofErr w:type="gramStart"/>
       <w:r>
         <w:rPr>
           <w:bCs/>
@@ -7407,6 +7439,7 @@
         </w:rPr>
         <w:t>will</w:t>
       </w:r>
+      <w:proofErr w:type="gramEnd"/>
       <w:r>
         <w:rPr>
           <w:bCs/>
@@ -7542,36 +7575,6 @@
         </w:rPr>
         <w:t>Class Diagram:</w:t>
       </w:r>
-    </w:p>
-    <w:p>
-      <w:pPr>
-        <w:rPr>
-          <w:b/>
-          <w:bCs/>
-          <w:sz w:val="26"/>
-          <w:szCs w:val="26"/>
-        </w:rPr>
-      </w:pPr>
-    </w:p>
-    <w:p>
-      <w:pPr>
-        <w:rPr>
-          <w:b/>
-          <w:bCs/>
-          <w:sz w:val="26"/>
-          <w:szCs w:val="26"/>
-        </w:rPr>
-      </w:pPr>
-    </w:p>
-    <w:p>
-      <w:pPr>
-        <w:rPr>
-          <w:b/>
-          <w:bCs/>
-          <w:sz w:val="26"/>
-          <w:szCs w:val="26"/>
-        </w:rPr>
-      </w:pPr>
     </w:p>
     <w:p>
       <w:pPr>
@@ -7588,10 +7591,10 @@
           <w:lang w:val="en-IN" w:eastAsia="en-IN" w:bidi="ar-SA"/>
         </w:rPr>
         <w:drawing>
-          <wp:inline distT="0" distB="0" distL="0" distR="0" wp14:anchorId="31318FC5" wp14:editId="24ADEA4A">
-            <wp:extent cx="6120130" cy="4276725"/>
-            <wp:effectExtent l="0" t="0" r="0" b="9525"/>
-            <wp:docPr id="4" name="Picture 4"/>
+          <wp:inline distT="0" distB="0" distL="0" distR="0" wp14:anchorId="45CC1916" wp14:editId="6854AB27">
+            <wp:extent cx="4603972" cy="4058478"/>
+            <wp:effectExtent l="0" t="0" r="6350" b="0"/>
+            <wp:docPr id="9" name="Picture 9"/>
             <wp:cNvGraphicFramePr>
               <a:graphicFrameLocks xmlns:a="http://schemas.openxmlformats.org/drawingml/2006/main" noChangeAspect="1"/>
             </wp:cNvGraphicFramePr>
@@ -7611,7 +7614,7 @@
                   <pic:spPr>
                     <a:xfrm>
                       <a:off x="0" y="0"/>
-                      <a:ext cx="6120130" cy="4276725"/>
+                      <a:ext cx="4614743" cy="4067973"/>
                     </a:xfrm>
                     <a:prstGeom prst="rect">
                       <a:avLst/>
@@ -7654,16 +7657,6 @@
           <w:szCs w:val="26"/>
         </w:rPr>
       </w:pPr>
-    </w:p>
-    <w:p>
-      <w:pPr>
-        <w:rPr>
-          <w:b/>
-          <w:bCs/>
-          <w:sz w:val="26"/>
-          <w:szCs w:val="26"/>
-        </w:rPr>
-      </w:pPr>
       <w:r>
         <w:rPr>
           <w:b/>
@@ -7688,12 +7681,11 @@
           <w:noProof/>
           <w:lang w:val="en-IN" w:eastAsia="en-IN" w:bidi="ar-SA"/>
         </w:rPr>
-        <w:lastRenderedPageBreak/>
         <w:drawing>
-          <wp:inline distT="0" distB="0" distL="0" distR="0" wp14:anchorId="5EEC32F0" wp14:editId="266B175A">
-            <wp:extent cx="5991225" cy="3971925"/>
-            <wp:effectExtent l="0" t="0" r="9525" b="9525"/>
-            <wp:docPr id="32" name="Picture 32"/>
+          <wp:inline distT="0" distB="0" distL="0" distR="0" wp14:anchorId="3FCA9E1C" wp14:editId="616D1B5F">
+            <wp:extent cx="6120130" cy="4720590"/>
+            <wp:effectExtent l="0" t="0" r="0" b="3810"/>
+            <wp:docPr id="13" name="Picture 13"/>
             <wp:cNvGraphicFramePr>
               <a:graphicFrameLocks xmlns:a="http://schemas.openxmlformats.org/drawingml/2006/main" noChangeAspect="1"/>
             </wp:cNvGraphicFramePr>
@@ -7713,7 +7705,7 @@
                   <pic:spPr>
                     <a:xfrm>
                       <a:off x="0" y="0"/>
-                      <a:ext cx="5991225" cy="3971925"/>
+                      <a:ext cx="6120130" cy="4720590"/>
                     </a:xfrm>
                     <a:prstGeom prst="rect">
                       <a:avLst/>
@@ -8100,6 +8092,7 @@
           <w:sz w:val="26"/>
           <w:szCs w:val="26"/>
         </w:rPr>
+        <w:lastRenderedPageBreak/>
         <w:t>*a. If system logged out user, System will allow again to login.</w:t>
       </w:r>
     </w:p>
@@ -8154,45 +8147,172 @@
           <w:sz w:val="26"/>
           <w:szCs w:val="26"/>
         </w:rPr>
+        <w:t xml:space="preserve"> 6a. </w:t>
+      </w:r>
+      <w:proofErr w:type="gramStart"/>
+      <w:r>
+        <w:rPr>
+          <w:sz w:val="26"/>
+          <w:szCs w:val="26"/>
+        </w:rPr>
+        <w:t>In</w:t>
+      </w:r>
+      <w:proofErr w:type="gramEnd"/>
+      <w:r>
+        <w:rPr>
+          <w:sz w:val="26"/>
+          <w:szCs w:val="26"/>
+        </w:rPr>
+        <w:t xml:space="preserve"> case cost provided by contractor is not approved by BBMP, BBMP can re-assign work to other contractor.</w:t>
+      </w:r>
+    </w:p>
+    <w:p>
+      <w:pPr>
+        <w:rPr>
+          <w:bCs/>
+          <w:sz w:val="26"/>
+          <w:szCs w:val="26"/>
+        </w:rPr>
+      </w:pPr>
+    </w:p>
+    <w:p>
+      <w:pPr>
+        <w:rPr>
+          <w:b/>
+          <w:bCs/>
+          <w:sz w:val="26"/>
+          <w:szCs w:val="26"/>
+        </w:rPr>
+      </w:pPr>
+      <w:r>
+        <w:rPr>
+          <w:b/>
+          <w:bCs/>
+          <w:sz w:val="26"/>
+          <w:szCs w:val="26"/>
+        </w:rPr>
+        <w:t>Class Diagram:</w:t>
+      </w:r>
+    </w:p>
+    <w:p>
+      <w:pPr>
+        <w:rPr>
+          <w:bCs/>
+          <w:sz w:val="26"/>
+          <w:szCs w:val="26"/>
+        </w:rPr>
+      </w:pPr>
+      <w:r>
+        <w:rPr>
+          <w:noProof/>
+          <w:lang w:val="en-IN" w:eastAsia="en-IN" w:bidi="ar-SA"/>
+        </w:rPr>
+        <w:drawing>
+          <wp:inline distT="0" distB="0" distL="0" distR="0" wp14:anchorId="4A0FB8C4" wp14:editId="501127F0">
+            <wp:extent cx="5733769" cy="4194730"/>
+            <wp:effectExtent l="0" t="0" r="635" b="0"/>
+            <wp:docPr id="11" name="Picture 11"/>
+            <wp:cNvGraphicFramePr>
+              <a:graphicFrameLocks xmlns:a="http://schemas.openxmlformats.org/drawingml/2006/main" noChangeAspect="1"/>
+            </wp:cNvGraphicFramePr>
+            <a:graphic xmlns:a="http://schemas.openxmlformats.org/drawingml/2006/main">
+              <a:graphicData uri="http://schemas.openxmlformats.org/drawingml/2006/picture">
+                <pic:pic xmlns:pic="http://schemas.openxmlformats.org/drawingml/2006/picture">
+                  <pic:nvPicPr>
+                    <pic:cNvPr id="1" name=""/>
+                    <pic:cNvPicPr/>
+                  </pic:nvPicPr>
+                  <pic:blipFill>
+                    <a:blip r:embed="rId14"/>
+                    <a:stretch>
+                      <a:fillRect/>
+                    </a:stretch>
+                  </pic:blipFill>
+                  <pic:spPr>
+                    <a:xfrm>
+                      <a:off x="0" y="0"/>
+                      <a:ext cx="5737718" cy="4197619"/>
+                    </a:xfrm>
+                    <a:prstGeom prst="rect">
+                      <a:avLst/>
+                    </a:prstGeom>
+                  </pic:spPr>
+                </pic:pic>
+              </a:graphicData>
+            </a:graphic>
+          </wp:inline>
+        </w:drawing>
+      </w:r>
+    </w:p>
+    <w:p>
+      <w:pPr>
+        <w:rPr>
+          <w:b/>
+          <w:bCs/>
+          <w:sz w:val="26"/>
+          <w:szCs w:val="26"/>
+        </w:rPr>
+      </w:pPr>
+      <w:r>
+        <w:rPr>
+          <w:b/>
+          <w:bCs/>
+          <w:sz w:val="26"/>
+          <w:szCs w:val="26"/>
+        </w:rPr>
+        <w:t>SSD:</w:t>
+      </w:r>
+    </w:p>
+    <w:p>
+      <w:pPr>
+        <w:rPr>
+          <w:bCs/>
+          <w:sz w:val="26"/>
+          <w:szCs w:val="26"/>
+        </w:rPr>
+      </w:pPr>
+      <w:r>
+        <w:rPr>
+          <w:noProof/>
+          <w:lang w:val="en-IN" w:eastAsia="en-IN" w:bidi="ar-SA"/>
+        </w:rPr>
         <w:lastRenderedPageBreak/>
-        <w:t xml:space="preserve"> 6a. In case cost provided by contractor is not approved by BBMP, BBMP can re-assign work to other contractor.</w:t>
-      </w:r>
-    </w:p>
-    <w:p>
-      <w:pPr>
-        <w:rPr>
-          <w:bCs/>
-          <w:sz w:val="26"/>
-          <w:szCs w:val="26"/>
-        </w:rPr>
-      </w:pPr>
-    </w:p>
-    <w:p>
-      <w:pPr>
-        <w:rPr>
-          <w:bCs/>
-          <w:sz w:val="26"/>
-          <w:szCs w:val="26"/>
-        </w:rPr>
-      </w:pPr>
-    </w:p>
-    <w:p>
-      <w:pPr>
-        <w:rPr>
-          <w:bCs/>
-          <w:sz w:val="26"/>
-          <w:szCs w:val="26"/>
-        </w:rPr>
-      </w:pPr>
-    </w:p>
-    <w:p>
-      <w:pPr>
-        <w:rPr>
-          <w:bCs/>
-          <w:sz w:val="26"/>
-          <w:szCs w:val="26"/>
-        </w:rPr>
-      </w:pPr>
+        <w:drawing>
+          <wp:inline distT="0" distB="0" distL="0" distR="0" wp14:anchorId="0BD6E328" wp14:editId="0EB4D561">
+            <wp:extent cx="6120130" cy="3441065"/>
+            <wp:effectExtent l="0" t="0" r="0" b="6985"/>
+            <wp:docPr id="15" name="Picture 15"/>
+            <wp:cNvGraphicFramePr>
+              <a:graphicFrameLocks xmlns:a="http://schemas.openxmlformats.org/drawingml/2006/main" noChangeAspect="1"/>
+            </wp:cNvGraphicFramePr>
+            <a:graphic xmlns:a="http://schemas.openxmlformats.org/drawingml/2006/main">
+              <a:graphicData uri="http://schemas.openxmlformats.org/drawingml/2006/picture">
+                <pic:pic xmlns:pic="http://schemas.openxmlformats.org/drawingml/2006/picture">
+                  <pic:nvPicPr>
+                    <pic:cNvPr id="1" name=""/>
+                    <pic:cNvPicPr/>
+                  </pic:nvPicPr>
+                  <pic:blipFill>
+                    <a:blip r:embed="rId15"/>
+                    <a:stretch>
+                      <a:fillRect/>
+                    </a:stretch>
+                  </pic:blipFill>
+                  <pic:spPr>
+                    <a:xfrm>
+                      <a:off x="0" y="0"/>
+                      <a:ext cx="6120130" cy="3441065"/>
+                    </a:xfrm>
+                    <a:prstGeom prst="rect">
+                      <a:avLst/>
+                    </a:prstGeom>
+                  </pic:spPr>
+                </pic:pic>
+              </a:graphicData>
+            </a:graphic>
+          </wp:inline>
+        </w:drawing>
+      </w:r>
     </w:p>
     <w:p>
       <w:pPr>
@@ -8621,26 +8741,192 @@
           <w:sz w:val="26"/>
           <w:szCs w:val="26"/>
         </w:rPr>
-        <w:t xml:space="preserve"> 2a. If request ID is not valid system prompt error message. And re-allow to enter new request ID. </w:t>
-      </w:r>
-    </w:p>
-    <w:p>
-      <w:pPr>
-        <w:rPr>
-          <w:bCs/>
-          <w:sz w:val="26"/>
-          <w:szCs w:val="26"/>
-        </w:rPr>
-      </w:pPr>
-    </w:p>
-    <w:p>
-      <w:pPr>
-        <w:rPr>
-          <w:bCs/>
-          <w:sz w:val="26"/>
-          <w:szCs w:val="26"/>
-        </w:rPr>
-      </w:pPr>
+        <w:t xml:space="preserve"> 2a. </w:t>
+      </w:r>
+      <w:proofErr w:type="gramStart"/>
+      <w:r>
+        <w:rPr>
+          <w:bCs/>
+          <w:sz w:val="26"/>
+          <w:szCs w:val="26"/>
+        </w:rPr>
+        <w:t>If</w:t>
+      </w:r>
+      <w:proofErr w:type="gramEnd"/>
+      <w:r>
+        <w:rPr>
+          <w:bCs/>
+          <w:sz w:val="26"/>
+          <w:szCs w:val="26"/>
+        </w:rPr>
+        <w:t xml:space="preserve"> request ID is not valid system prompt error message. </w:t>
+      </w:r>
+      <w:proofErr w:type="gramStart"/>
+      <w:r>
+        <w:rPr>
+          <w:bCs/>
+          <w:sz w:val="26"/>
+          <w:szCs w:val="26"/>
+        </w:rPr>
+        <w:t>And</w:t>
+      </w:r>
+      <w:proofErr w:type="gramEnd"/>
+      <w:r>
+        <w:rPr>
+          <w:bCs/>
+          <w:sz w:val="26"/>
+          <w:szCs w:val="26"/>
+        </w:rPr>
+        <w:t xml:space="preserve"> re-allow to enter new request ID. </w:t>
+      </w:r>
+    </w:p>
+    <w:p>
+      <w:pPr>
+        <w:rPr>
+          <w:bCs/>
+          <w:sz w:val="26"/>
+          <w:szCs w:val="26"/>
+        </w:rPr>
+      </w:pPr>
+    </w:p>
+    <w:p>
+      <w:pPr>
+        <w:rPr>
+          <w:b/>
+          <w:bCs/>
+          <w:sz w:val="26"/>
+          <w:szCs w:val="26"/>
+        </w:rPr>
+      </w:pPr>
+      <w:r>
+        <w:rPr>
+          <w:b/>
+          <w:bCs/>
+          <w:sz w:val="26"/>
+          <w:szCs w:val="26"/>
+        </w:rPr>
+        <w:t>Class Diagram:</w:t>
+      </w:r>
+    </w:p>
+    <w:p>
+      <w:pPr>
+        <w:rPr>
+          <w:bCs/>
+          <w:sz w:val="26"/>
+          <w:szCs w:val="26"/>
+        </w:rPr>
+      </w:pPr>
+      <w:r>
+        <w:rPr>
+          <w:noProof/>
+          <w:lang w:val="en-IN" w:eastAsia="en-IN" w:bidi="ar-SA"/>
+        </w:rPr>
+        <w:lastRenderedPageBreak/>
+        <w:drawing>
+          <wp:inline distT="0" distB="0" distL="0" distR="0" wp14:anchorId="2CA7F995" wp14:editId="431E9422">
+            <wp:extent cx="5743575" cy="3695700"/>
+            <wp:effectExtent l="0" t="0" r="9525" b="0"/>
+            <wp:docPr id="18" name="Picture 18"/>
+            <wp:cNvGraphicFramePr>
+              <a:graphicFrameLocks xmlns:a="http://schemas.openxmlformats.org/drawingml/2006/main" noChangeAspect="1"/>
+            </wp:cNvGraphicFramePr>
+            <a:graphic xmlns:a="http://schemas.openxmlformats.org/drawingml/2006/main">
+              <a:graphicData uri="http://schemas.openxmlformats.org/drawingml/2006/picture">
+                <pic:pic xmlns:pic="http://schemas.openxmlformats.org/drawingml/2006/picture">
+                  <pic:nvPicPr>
+                    <pic:cNvPr id="1" name=""/>
+                    <pic:cNvPicPr/>
+                  </pic:nvPicPr>
+                  <pic:blipFill>
+                    <a:blip r:embed="rId16"/>
+                    <a:stretch>
+                      <a:fillRect/>
+                    </a:stretch>
+                  </pic:blipFill>
+                  <pic:spPr>
+                    <a:xfrm>
+                      <a:off x="0" y="0"/>
+                      <a:ext cx="5743575" cy="3695700"/>
+                    </a:xfrm>
+                    <a:prstGeom prst="rect">
+                      <a:avLst/>
+                    </a:prstGeom>
+                  </pic:spPr>
+                </pic:pic>
+              </a:graphicData>
+            </a:graphic>
+          </wp:inline>
+        </w:drawing>
+      </w:r>
+    </w:p>
+    <w:p>
+      <w:pPr>
+        <w:rPr>
+          <w:b/>
+          <w:bCs/>
+          <w:sz w:val="26"/>
+          <w:szCs w:val="26"/>
+        </w:rPr>
+      </w:pPr>
+      <w:r>
+        <w:rPr>
+          <w:b/>
+          <w:bCs/>
+          <w:sz w:val="26"/>
+          <w:szCs w:val="26"/>
+        </w:rPr>
+        <w:t>SSD:</w:t>
+      </w:r>
+    </w:p>
+    <w:p>
+      <w:pPr>
+        <w:rPr>
+          <w:bCs/>
+          <w:sz w:val="26"/>
+          <w:szCs w:val="26"/>
+        </w:rPr>
+      </w:pPr>
+      <w:r>
+        <w:rPr>
+          <w:noProof/>
+          <w:lang w:val="en-IN" w:eastAsia="en-IN" w:bidi="ar-SA"/>
+        </w:rPr>
+        <w:drawing>
+          <wp:inline distT="0" distB="0" distL="0" distR="0" wp14:anchorId="5957B29A" wp14:editId="74630447">
+            <wp:extent cx="6120130" cy="2856865"/>
+            <wp:effectExtent l="0" t="0" r="0" b="635"/>
+            <wp:docPr id="17" name="Picture 17"/>
+            <wp:cNvGraphicFramePr>
+              <a:graphicFrameLocks xmlns:a="http://schemas.openxmlformats.org/drawingml/2006/main" noChangeAspect="1"/>
+            </wp:cNvGraphicFramePr>
+            <a:graphic xmlns:a="http://schemas.openxmlformats.org/drawingml/2006/main">
+              <a:graphicData uri="http://schemas.openxmlformats.org/drawingml/2006/picture">
+                <pic:pic xmlns:pic="http://schemas.openxmlformats.org/drawingml/2006/picture">
+                  <pic:nvPicPr>
+                    <pic:cNvPr id="1" name=""/>
+                    <pic:cNvPicPr/>
+                  </pic:nvPicPr>
+                  <pic:blipFill>
+                    <a:blip r:embed="rId17"/>
+                    <a:stretch>
+                      <a:fillRect/>
+                    </a:stretch>
+                  </pic:blipFill>
+                  <pic:spPr>
+                    <a:xfrm>
+                      <a:off x="0" y="0"/>
+                      <a:ext cx="6120130" cy="2856865"/>
+                    </a:xfrm>
+                    <a:prstGeom prst="rect">
+                      <a:avLst/>
+                    </a:prstGeom>
+                  </pic:spPr>
+                </pic:pic>
+              </a:graphicData>
+            </a:graphic>
+          </wp:inline>
+        </w:drawing>
+      </w:r>
     </w:p>
     <w:p>
       <w:pPr>
@@ -8668,10 +8954,8 @@
       <w:r>
         <w:t>Review and Feedback</w:t>
       </w:r>
-      <w:bookmarkStart w:id="45" w:name="_GoBack"/>
       <w:bookmarkEnd w:id="43"/>
       <w:bookmarkEnd w:id="44"/>
-      <w:bookmarkEnd w:id="45"/>
     </w:p>
     <w:p>
       <w:pPr>
@@ -8897,6 +9181,7 @@
           <w:sz w:val="26"/>
           <w:szCs w:val="26"/>
         </w:rPr>
+        <w:lastRenderedPageBreak/>
         <w:t xml:space="preserve">    2. </w:t>
       </w:r>
       <w:r>
@@ -8977,8 +9262,25 @@
           <w:sz w:val="26"/>
           <w:szCs w:val="26"/>
         </w:rPr>
-        <w:lastRenderedPageBreak/>
-        <w:t xml:space="preserve">    5. System must allow to re-assign work to other Contractor.</w:t>
+        <w:t xml:space="preserve">    5. System must allow </w:t>
+      </w:r>
+      <w:proofErr w:type="gramStart"/>
+      <w:r>
+        <w:rPr>
+          <w:bCs/>
+          <w:sz w:val="26"/>
+          <w:szCs w:val="26"/>
+        </w:rPr>
+        <w:t>to re-assign</w:t>
+      </w:r>
+      <w:proofErr w:type="gramEnd"/>
+      <w:r>
+        <w:rPr>
+          <w:bCs/>
+          <w:sz w:val="26"/>
+          <w:szCs w:val="26"/>
+        </w:rPr>
+        <w:t xml:space="preserve"> work to other Contractor.</w:t>
       </w:r>
     </w:p>
     <w:p>
@@ -9031,7 +9333,43 @@
           <w:sz w:val="26"/>
           <w:szCs w:val="26"/>
         </w:rPr>
-        <w:t xml:space="preserve"> 2a. If request ID is not valid system prompt error message. And re-allow to enter new request ID. </w:t>
+        <w:t xml:space="preserve"> 2a. </w:t>
+      </w:r>
+      <w:proofErr w:type="gramStart"/>
+      <w:r>
+        <w:rPr>
+          <w:bCs/>
+          <w:sz w:val="26"/>
+          <w:szCs w:val="26"/>
+        </w:rPr>
+        <w:t>If</w:t>
+      </w:r>
+      <w:proofErr w:type="gramEnd"/>
+      <w:r>
+        <w:rPr>
+          <w:bCs/>
+          <w:sz w:val="26"/>
+          <w:szCs w:val="26"/>
+        </w:rPr>
+        <w:t xml:space="preserve"> request ID is not valid system prompt error message. </w:t>
+      </w:r>
+      <w:proofErr w:type="gramStart"/>
+      <w:r>
+        <w:rPr>
+          <w:bCs/>
+          <w:sz w:val="26"/>
+          <w:szCs w:val="26"/>
+        </w:rPr>
+        <w:t>And</w:t>
+      </w:r>
+      <w:proofErr w:type="gramEnd"/>
+      <w:r>
+        <w:rPr>
+          <w:bCs/>
+          <w:sz w:val="26"/>
+          <w:szCs w:val="26"/>
+        </w:rPr>
+        <w:t xml:space="preserve"> re-allow to enter new request ID. </w:t>
       </w:r>
     </w:p>
     <w:p>
@@ -9071,9 +9409,9 @@
         <w:br w:type="page"/>
       </w:r>
     </w:p>
-    <w:bookmarkStart w:id="46" w:name="_Toc534071401"/>
-    <w:bookmarkStart w:id="47" w:name="_Toc534373338"/>
-    <w:bookmarkStart w:id="48" w:name="_Toc534461684"/>
+    <w:bookmarkStart w:id="45" w:name="_Toc534071401"/>
+    <w:bookmarkStart w:id="46" w:name="_Toc534373338"/>
+    <w:bookmarkStart w:id="47" w:name="_Toc534461684"/>
     <w:p>
       <w:pPr>
         <w:pStyle w:val="Heading2"/>
@@ -9163,9 +9501,9 @@
       <w:r>
         <w:t>System Contracts</w:t>
       </w:r>
+      <w:bookmarkEnd w:id="45"/>
       <w:bookmarkEnd w:id="46"/>
       <w:bookmarkEnd w:id="47"/>
-      <w:bookmarkEnd w:id="48"/>
     </w:p>
     <w:p>
       <w:pPr>
@@ -9179,15 +9517,15 @@
       <w:r>
         <w:t xml:space="preserve"> </w:t>
       </w:r>
-      <w:bookmarkStart w:id="49" w:name="_Toc534071402"/>
-      <w:bookmarkStart w:id="50" w:name="_Toc534373339"/>
-      <w:bookmarkStart w:id="51" w:name="_Toc534461685"/>
+      <w:bookmarkStart w:id="48" w:name="_Toc534071402"/>
+      <w:bookmarkStart w:id="49" w:name="_Toc534373339"/>
+      <w:bookmarkStart w:id="50" w:name="_Toc534461685"/>
       <w:r>
         <w:t>Contract C01: Login</w:t>
       </w:r>
+      <w:bookmarkEnd w:id="48"/>
       <w:bookmarkEnd w:id="49"/>
       <w:bookmarkEnd w:id="50"/>
-      <w:bookmarkEnd w:id="51"/>
     </w:p>
     <w:p>
       <w:pPr>
@@ -9207,19 +9545,49 @@
         <w:rPr>
           <w:lang w:val="en-IN"/>
         </w:rPr>
-        <w:t>: login (user</w:t>
-      </w:r>
+        <w:t>: login (</w:t>
+      </w:r>
+      <w:proofErr w:type="spellStart"/>
       <w:r>
         <w:rPr>
           <w:lang w:val="en-IN"/>
         </w:rPr>
+        <w:t>user</w:t>
+      </w:r>
+      <w:r>
+        <w:rPr>
+          <w:lang w:val="en-IN"/>
+        </w:rPr>
         <w:t>name</w:t>
       </w:r>
+      <w:proofErr w:type="gramStart"/>
       <w:r>
         <w:rPr>
           <w:lang w:val="en-IN"/>
         </w:rPr>
-        <w:t>:String, password:String)</w:t>
+        <w:t>:String</w:t>
+      </w:r>
+      <w:proofErr w:type="spellEnd"/>
+      <w:proofErr w:type="gramEnd"/>
+      <w:r>
+        <w:rPr>
+          <w:lang w:val="en-IN"/>
+        </w:rPr>
+        <w:t xml:space="preserve">, </w:t>
+      </w:r>
+      <w:proofErr w:type="spellStart"/>
+      <w:r>
+        <w:rPr>
+          <w:lang w:val="en-IN"/>
+        </w:rPr>
+        <w:t>password:String</w:t>
+      </w:r>
+      <w:proofErr w:type="spellEnd"/>
+      <w:r>
+        <w:rPr>
+          <w:lang w:val="en-IN"/>
+        </w:rPr>
+        <w:t>)</w:t>
       </w:r>
     </w:p>
     <w:p>
@@ -9286,6 +9654,7 @@
           <w:lang w:val="en-IN"/>
         </w:rPr>
       </w:pPr>
+      <w:proofErr w:type="spellStart"/>
       <w:r>
         <w:rPr>
           <w:b/>
@@ -9293,6 +9662,7 @@
         </w:rPr>
         <w:t>Postconditions</w:t>
       </w:r>
+      <w:proofErr w:type="spellEnd"/>
       <w:r>
         <w:rPr>
           <w:lang w:val="en-IN"/>
@@ -9418,27 +9788,27 @@
       <w:r>
         <w:t xml:space="preserve"> </w:t>
       </w:r>
-      <w:bookmarkStart w:id="52" w:name="_Toc534071404"/>
-      <w:bookmarkStart w:id="53" w:name="_Toc534373341"/>
-      <w:bookmarkStart w:id="54" w:name="_Toc534461686"/>
+      <w:bookmarkStart w:id="51" w:name="_Toc534071404"/>
+      <w:bookmarkStart w:id="52" w:name="_Toc534373341"/>
+      <w:bookmarkStart w:id="53" w:name="_Toc534461686"/>
       <w:r>
         <w:t xml:space="preserve">Contract C02: </w:t>
       </w:r>
+      <w:bookmarkEnd w:id="51"/>
       <w:bookmarkEnd w:id="52"/>
+      <w:r>
+        <w:t>R</w:t>
+      </w:r>
+      <w:r>
+        <w:t>e</w:t>
+      </w:r>
+      <w:r>
+        <w:t>port</w:t>
+      </w:r>
+      <w:r>
+        <w:t xml:space="preserve"> Pothole</w:t>
+      </w:r>
       <w:bookmarkEnd w:id="53"/>
-      <w:r>
-        <w:t>R</w:t>
-      </w:r>
-      <w:r>
-        <w:t>e</w:t>
-      </w:r>
-      <w:r>
-        <w:t>port</w:t>
-      </w:r>
-      <w:r>
-        <w:t xml:space="preserve"> Pothole</w:t>
-      </w:r>
-      <w:bookmarkEnd w:id="54"/>
     </w:p>
     <w:p>
       <w:pPr>
@@ -9458,36 +9828,96 @@
         <w:rPr>
           <w:lang w:val="en-IN"/>
         </w:rPr>
-        <w:t>: re</w:t>
-      </w:r>
+        <w:t xml:space="preserve">: </w:t>
+      </w:r>
+      <w:proofErr w:type="spellStart"/>
+      <w:proofErr w:type="gramStart"/>
       <w:r>
         <w:rPr>
           <w:lang w:val="en-IN"/>
         </w:rPr>
+        <w:t>re</w:t>
+      </w:r>
+      <w:r>
+        <w:rPr>
+          <w:lang w:val="en-IN"/>
+        </w:rPr>
         <w:t>por</w:t>
       </w:r>
       <w:r>
         <w:rPr>
           <w:lang w:val="en-IN"/>
         </w:rPr>
-        <w:t>tPothole(</w:t>
-      </w:r>
+        <w:t>tPothole</w:t>
+      </w:r>
+      <w:proofErr w:type="spellEnd"/>
       <w:r>
         <w:rPr>
           <w:lang w:val="en-IN"/>
         </w:rPr>
-        <w:t>userId: I</w:t>
-      </w:r>
+        <w:t>(</w:t>
+      </w:r>
+      <w:proofErr w:type="spellStart"/>
+      <w:proofErr w:type="gramEnd"/>
       <w:r>
         <w:rPr>
           <w:lang w:val="en-IN"/>
         </w:rPr>
-        <w:t>nt, address:String, potholeImage:Binary</w:t>
-      </w:r>
+        <w:t>userId</w:t>
+      </w:r>
+      <w:proofErr w:type="spellEnd"/>
       <w:r>
         <w:rPr>
           <w:lang w:val="en-IN"/>
         </w:rPr>
+        <w:t xml:space="preserve">: </w:t>
+      </w:r>
+      <w:proofErr w:type="spellStart"/>
+      <w:r>
+        <w:rPr>
+          <w:lang w:val="en-IN"/>
+        </w:rPr>
+        <w:t>I</w:t>
+      </w:r>
+      <w:r>
+        <w:rPr>
+          <w:lang w:val="en-IN"/>
+        </w:rPr>
+        <w:t>nt</w:t>
+      </w:r>
+      <w:proofErr w:type="spellEnd"/>
+      <w:r>
+        <w:rPr>
+          <w:lang w:val="en-IN"/>
+        </w:rPr>
+        <w:t xml:space="preserve">, </w:t>
+      </w:r>
+      <w:proofErr w:type="spellStart"/>
+      <w:r>
+        <w:rPr>
+          <w:lang w:val="en-IN"/>
+        </w:rPr>
+        <w:t>address:String</w:t>
+      </w:r>
+      <w:proofErr w:type="spellEnd"/>
+      <w:r>
+        <w:rPr>
+          <w:lang w:val="en-IN"/>
+        </w:rPr>
+        <w:t xml:space="preserve">, </w:t>
+      </w:r>
+      <w:proofErr w:type="spellStart"/>
+      <w:r>
+        <w:rPr>
+          <w:lang w:val="en-IN"/>
+        </w:rPr>
+        <w:t>potholeImage:Binary</w:t>
+      </w:r>
+      <w:proofErr w:type="spellEnd"/>
+      <w:r>
+        <w:rPr>
+          <w:lang w:val="en-IN"/>
+        </w:rPr>
         <w:t>)</w:t>
       </w:r>
     </w:p>
@@ -9549,6 +9979,7 @@
           <w:lang w:val="en-IN"/>
         </w:rPr>
       </w:pPr>
+      <w:proofErr w:type="spellStart"/>
       <w:r>
         <w:rPr>
           <w:b/>
@@ -9556,6 +9987,7 @@
         </w:rPr>
         <w:t>Postconditions</w:t>
       </w:r>
+      <w:proofErr w:type="spellEnd"/>
       <w:r>
         <w:rPr>
           <w:lang w:val="en-IN"/>
@@ -9720,16 +10152,16 @@
           <w:numId w:val="10"/>
         </w:numPr>
       </w:pPr>
-      <w:bookmarkStart w:id="55" w:name="_Toc534071405"/>
-      <w:bookmarkStart w:id="56" w:name="_Toc534373342"/>
-      <w:bookmarkStart w:id="57" w:name="_Toc534461687"/>
+      <w:bookmarkStart w:id="54" w:name="_Toc534071405"/>
+      <w:bookmarkStart w:id="55" w:name="_Toc534373342"/>
+      <w:bookmarkStart w:id="56" w:name="_Toc534461687"/>
       <w:r>
         <w:lastRenderedPageBreak/>
-        <w:t>System Interaction Diagram</w:t>
-      </w:r>
+        <w:t>Interaction Diagram</w:t>
+      </w:r>
+      <w:bookmarkEnd w:id="54"/>
       <w:bookmarkEnd w:id="55"/>
       <w:bookmarkEnd w:id="56"/>
-      <w:bookmarkEnd w:id="57"/>
     </w:p>
     <w:p>
       <w:pPr>
@@ -9743,18 +10175,18 @@
       <w:r>
         <w:t xml:space="preserve"> </w:t>
       </w:r>
-      <w:bookmarkStart w:id="58" w:name="_Toc534071406"/>
-      <w:bookmarkStart w:id="59" w:name="_Toc534373343"/>
-      <w:bookmarkStart w:id="60" w:name="_Toc534461688"/>
+      <w:bookmarkStart w:id="57" w:name="_Toc534071406"/>
+      <w:bookmarkStart w:id="58" w:name="_Toc534373343"/>
+      <w:bookmarkStart w:id="59" w:name="_Toc534461688"/>
       <w:r>
         <w:t xml:space="preserve">Login Interaction </w:t>
       </w:r>
+      <w:bookmarkEnd w:id="57"/>
       <w:bookmarkEnd w:id="58"/>
+      <w:r>
+        <w:t>Diagram</w:t>
+      </w:r>
       <w:bookmarkEnd w:id="59"/>
-      <w:r>
-        <w:t>Diagram</w:t>
-      </w:r>
-      <w:bookmarkEnd w:id="60"/>
     </w:p>
     <w:p/>
     <w:p>
@@ -9779,7 +10211,7 @@
                     <pic:cNvPicPr/>
                   </pic:nvPicPr>
                   <pic:blipFill>
-                    <a:blip r:embed="rId14"/>
+                    <a:blip r:embed="rId18"/>
                     <a:stretch>
                       <a:fillRect/>
                     </a:stretch>
@@ -9817,15 +10249,15 @@
       <w:r>
         <w:t xml:space="preserve"> </w:t>
       </w:r>
-      <w:bookmarkStart w:id="61" w:name="_Toc534071408"/>
-      <w:bookmarkStart w:id="62" w:name="_Toc534373345"/>
-      <w:bookmarkStart w:id="63" w:name="_Toc534461689"/>
+      <w:bookmarkStart w:id="60" w:name="_Toc534071408"/>
+      <w:bookmarkStart w:id="61" w:name="_Toc534373345"/>
+      <w:bookmarkStart w:id="62" w:name="_Toc534461689"/>
       <w:r>
         <w:t>Report Pothole Interaction Diagram</w:t>
       </w:r>
+      <w:bookmarkEnd w:id="60"/>
       <w:bookmarkEnd w:id="61"/>
       <w:bookmarkEnd w:id="62"/>
-      <w:bookmarkEnd w:id="63"/>
     </w:p>
     <w:p/>
     <w:p>
@@ -9850,7 +10282,7 @@
                     <pic:cNvPicPr/>
                   </pic:nvPicPr>
                   <pic:blipFill>
-                    <a:blip r:embed="rId15"/>
+                    <a:blip r:embed="rId19"/>
                     <a:stretch>
                       <a:fillRect/>
                     </a:stretch>
@@ -9879,8 +10311,8 @@
           <w:numId w:val="10"/>
         </w:numPr>
         <w:sectPr>
-          <w:headerReference w:type="default" r:id="rId16"/>
-          <w:footerReference w:type="default" r:id="rId17"/>
+          <w:headerReference w:type="default" r:id="rId20"/>
+          <w:footerReference w:type="default" r:id="rId21"/>
           <w:pgSz w:w="11906" w:h="16838"/>
           <w:pgMar w:top="1134" w:right="1134" w:bottom="1134" w:left="1134" w:header="0" w:footer="0" w:gutter="0"/>
           <w:cols w:space="720"/>
@@ -9897,17 +10329,18 @@
           <w:numId w:val="10"/>
         </w:numPr>
       </w:pPr>
-      <w:bookmarkStart w:id="64" w:name="_Toc534071409"/>
-      <w:bookmarkStart w:id="65" w:name="_Toc534373346"/>
-      <w:bookmarkStart w:id="66" w:name="_Toc534461690"/>
+      <w:bookmarkStart w:id="63" w:name="_Toc534071409"/>
+      <w:bookmarkStart w:id="64" w:name="_Toc534373346"/>
+      <w:bookmarkStart w:id="65" w:name="_Toc534461690"/>
       <w:r>
         <w:lastRenderedPageBreak/>
         <w:t>Design Class Model</w:t>
       </w:r>
+      <w:bookmarkEnd w:id="63"/>
       <w:bookmarkEnd w:id="64"/>
       <w:bookmarkEnd w:id="65"/>
-      <w:bookmarkEnd w:id="66"/>
-    </w:p>
+    </w:p>
+    <w:p/>
     <w:p>
       <w:pPr>
         <w:sectPr>
@@ -9924,10 +10357,10 @@
           <w:lang w:val="en-IN" w:eastAsia="en-IN" w:bidi="ar-SA"/>
         </w:rPr>
         <w:drawing>
-          <wp:inline distT="0" distB="0" distL="0" distR="0" wp14:anchorId="0887059E" wp14:editId="4DB37161">
-            <wp:extent cx="8674100" cy="5293995"/>
-            <wp:effectExtent l="0" t="0" r="0" b="1905"/>
-            <wp:docPr id="12" name="Picture 12"/>
+          <wp:inline distT="0" distB="0" distL="0" distR="0" wp14:anchorId="45087D53" wp14:editId="27A4C735">
+            <wp:extent cx="9251950" cy="4704080"/>
+            <wp:effectExtent l="0" t="0" r="6350" b="1270"/>
+            <wp:docPr id="19" name="Picture 19"/>
             <wp:cNvGraphicFramePr>
               <a:graphicFrameLocks xmlns:a="http://schemas.openxmlformats.org/drawingml/2006/main" noChangeAspect="1"/>
             </wp:cNvGraphicFramePr>
@@ -9939,13 +10372,7 @@
                     <pic:cNvPicPr/>
                   </pic:nvPicPr>
                   <pic:blipFill>
-                    <a:blip r:embed="rId18">
-                      <a:extLst>
-                        <a:ext uri="{28A0092B-C50C-407E-A947-70E740481C1C}">
-                          <a14:useLocalDpi xmlns:a14="http://schemas.microsoft.com/office/drawing/2010/main" val="0"/>
-                        </a:ext>
-                      </a:extLst>
-                    </a:blip>
+                    <a:blip r:embed="rId22"/>
                     <a:stretch>
                       <a:fillRect/>
                     </a:stretch>
@@ -9953,7 +10380,7 @@
                   <pic:spPr>
                     <a:xfrm>
                       <a:off x="0" y="0"/>
-                      <a:ext cx="8674100" cy="5293995"/>
+                      <a:ext cx="9251950" cy="4704080"/>
                     </a:xfrm>
                     <a:prstGeom prst="rect">
                       <a:avLst/>
@@ -9965,6 +10392,8 @@
           </wp:inline>
         </w:drawing>
       </w:r>
+      <w:bookmarkStart w:id="66" w:name="_GoBack"/>
+      <w:bookmarkEnd w:id="66"/>
     </w:p>
     <w:p>
       <w:pPr>
@@ -10032,7 +10461,7 @@
                     </pic:cNvPicPr>
                   </pic:nvPicPr>
                   <pic:blipFill>
-                    <a:blip r:embed="rId19">
+                    <a:blip r:embed="rId23">
                       <a:extLst>
                         <a:ext uri="{28A0092B-C50C-407E-A947-70E740481C1C}">
                           <a14:useLocalDpi xmlns:a14="http://schemas.microsoft.com/office/drawing/2010/main" val="0"/>
@@ -10089,7 +10518,7 @@
                     </pic:cNvPicPr>
                   </pic:nvPicPr>
                   <pic:blipFill>
-                    <a:blip r:embed="rId20">
+                    <a:blip r:embed="rId24">
                       <a:extLst>
                         <a:ext uri="{28A0092B-C50C-407E-A947-70E740481C1C}">
                           <a14:useLocalDpi xmlns:a14="http://schemas.microsoft.com/office/drawing/2010/main" val="0"/>
@@ -10153,7 +10582,7 @@
                     </pic:cNvPicPr>
                   </pic:nvPicPr>
                   <pic:blipFill>
-                    <a:blip r:embed="rId21">
+                    <a:blip r:embed="rId25">
                       <a:extLst>
                         <a:ext uri="{28A0092B-C50C-407E-A947-70E740481C1C}">
                           <a14:useLocalDpi xmlns:a14="http://schemas.microsoft.com/office/drawing/2010/main" val="0"/>
@@ -10254,7 +10683,7 @@
                     </pic:cNvPicPr>
                   </pic:nvPicPr>
                   <pic:blipFill>
-                    <a:blip r:embed="rId22">
+                    <a:blip r:embed="rId26">
                       <a:extLst>
                         <a:ext uri="{28A0092B-C50C-407E-A947-70E740481C1C}">
                           <a14:useLocalDpi xmlns:a14="http://schemas.microsoft.com/office/drawing/2010/main" val="0"/>
@@ -10315,7 +10744,7 @@
                     </pic:cNvPicPr>
                   </pic:nvPicPr>
                   <pic:blipFill>
-                    <a:blip r:embed="rId23">
+                    <a:blip r:embed="rId27">
                       <a:extLst>
                         <a:ext uri="{28A0092B-C50C-407E-A947-70E740481C1C}">
                           <a14:useLocalDpi xmlns:a14="http://schemas.microsoft.com/office/drawing/2010/main" val="0"/>
@@ -10399,7 +10828,7 @@
                     </pic:cNvPicPr>
                   </pic:nvPicPr>
                   <pic:blipFill>
-                    <a:blip r:embed="rId24">
+                    <a:blip r:embed="rId28">
                       <a:extLst>
                         <a:ext uri="{28A0092B-C50C-407E-A947-70E740481C1C}">
                           <a14:useLocalDpi xmlns:a14="http://schemas.microsoft.com/office/drawing/2010/main" val="0"/>
@@ -10457,7 +10886,7 @@
                     </pic:cNvPicPr>
                   </pic:nvPicPr>
                   <pic:blipFill>
-                    <a:blip r:embed="rId25">
+                    <a:blip r:embed="rId29">
                       <a:extLst>
                         <a:ext uri="{28A0092B-C50C-407E-A947-70E740481C1C}">
                           <a14:useLocalDpi xmlns:a14="http://schemas.microsoft.com/office/drawing/2010/main" val="0"/>
@@ -10720,7 +11149,7 @@
           <w:rPr>
             <w:noProof/>
           </w:rPr>
-          <w:t>12</w:t>
+          <w:t>21</w:t>
         </w:r>
         <w:r>
           <w:rPr>
@@ -13936,7 +14365,7 @@
 </file>
 
 <file path=customXml/itemProps1.xml><?xml version="1.0" encoding="utf-8"?>
-<ds:datastoreItem xmlns:ds="http://schemas.openxmlformats.org/officeDocument/2006/customXml" ds:itemID="{19F24859-CD01-4B09-A959-0B9CCAEC625B}">
+<ds:datastoreItem xmlns:ds="http://schemas.openxmlformats.org/officeDocument/2006/customXml" ds:itemID="{C9013E82-5D59-4CDA-BB71-FCBB5B4D6626}">
   <ds:schemaRefs>
     <ds:schemaRef ds:uri="http://schemas.openxmlformats.org/officeDocument/2006/bibliography"/>
   </ds:schemaRefs>

</xml_diff>